<commit_message>
validacion sector en prod
</commit_message>
<xml_diff>
--- a/notas TP.docx
+++ b/notas TP.docx
@@ -485,6 +485,63 @@
     <w:p>
       <w:pPr>
         <w:pStyle w:val="Prrafodelista"/>
+        <w:numPr>
+          <w:ilvl w:val="0"/>
+          <w:numId w:val="2"/>
+        </w:numPr>
+        <w:spacing w:line="240" w:lineRule="auto"/>
+        <w:rPr>
+          <w:lang w:val="es-AR"/>
+        </w:rPr>
+      </w:pPr>
+      <w:r>
+        <w:rPr>
+          <w:lang w:val="es-AR"/>
+        </w:rPr>
+        <w:t xml:space="preserve">PEDIDO: que sea un </w:t>
+      </w:r>
+      <w:proofErr w:type="spellStart"/>
+      <w:r>
+        <w:rPr>
+          <w:lang w:val="es-AR"/>
+        </w:rPr>
+        <w:t>array</w:t>
+      </w:r>
+      <w:proofErr w:type="spellEnd"/>
+      <w:r>
+        <w:rPr>
+          <w:lang w:val="es-AR"/>
+        </w:rPr>
+        <w:t xml:space="preserve"> de números y cada </w:t>
+      </w:r>
+      <w:proofErr w:type="spellStart"/>
+      <w:r>
+        <w:rPr>
+          <w:lang w:val="es-AR"/>
+        </w:rPr>
+        <w:t>numero</w:t>
+      </w:r>
+      <w:proofErr w:type="spellEnd"/>
+      <w:r>
+        <w:rPr>
+          <w:lang w:val="es-AR"/>
+        </w:rPr>
+        <w:t xml:space="preserve"> es el ID del producto en </w:t>
+      </w:r>
+      <w:proofErr w:type="gramStart"/>
+      <w:r>
+        <w:rPr>
+          <w:lang w:val="es-AR"/>
+        </w:rPr>
+        <w:t>la BD</w:t>
+      </w:r>
+      <w:bookmarkStart w:id="0" w:name="_GoBack"/>
+      <w:bookmarkEnd w:id="0"/>
+      <w:proofErr w:type="gramEnd"/>
+    </w:p>
+    <w:p>
+      <w:pPr>
+        <w:pStyle w:val="Prrafodelista"/>
         <w:spacing w:line="240" w:lineRule="auto"/>
         <w:ind w:left="1080"/>
         <w:rPr>
@@ -655,8 +712,6 @@
           <w:lang w:val="es-AR"/>
         </w:rPr>
       </w:pPr>
-      <w:bookmarkStart w:id="0" w:name="_GoBack"/>
-      <w:bookmarkEnd w:id="0"/>
     </w:p>
     <w:p>
       <w:pPr>
@@ -2210,7 +2265,7 @@
 </file>
 
 <file path=customXml/itemProps1.xml><?xml version="1.0" encoding="utf-8"?>
-<ds:datastoreItem xmlns:ds="http://schemas.openxmlformats.org/officeDocument/2006/customXml" ds:itemID="{203C82C7-ADA9-42C3-82E6-66C27F455BE0}">
+<ds:datastoreItem xmlns:ds="http://schemas.openxmlformats.org/officeDocument/2006/customXml" ds:itemID="{E1A7B1D0-F0F4-4A55-9B37-CDC4D924EBD0}">
   <ds:schemaRefs>
     <ds:schemaRef ds:uri="http://schemas.openxmlformats.org/officeDocument/2006/bibliography"/>
   </ds:schemaRefs>

</xml_diff>